<commit_message>
flow: real data tests. tpl16 fixes. commented out hmode on main_ctx_builder
</commit_message>
<xml_diff>
--- a/src/report/templates/tmode_tpl_16.docx
+++ b/src/report/templates/tmode_tpl_16.docx
@@ -7,20 +7,75 @@
         <w:ind w:right="-351"/>
       </w:pPr>
       <w:r>
-        <w:t xml:space="preserve">Режим </w:t>
-      </w:r>
-      <w:proofErr w:type="spellStart"/>
+        <w:t xml:space="preserve">Режим Тнор= </w:t>
+      </w:r>
+      <w:r>
+        <w:t xml:space="preserve"> </w:t>
+      </w:r>
+      <w:r>
+        <w:rPr>
+          <w:highlight w:val="yellow"/>
+        </w:rPr>
+        <w:t>{{</w:t>
+      </w:r>
+      <w:r>
+        <w:rPr>
+          <w:highlight w:val="yellow"/>
+          <w:lang w:val="en-US"/>
+        </w:rPr>
+        <w:t>target</w:t>
+      </w:r>
+      <w:r>
+        <w:rPr>
+          <w:highlight w:val="yellow"/>
+        </w:rPr>
+        <w:t>}}</w:t>
+      </w:r>
+      <w:r>
+        <w:t xml:space="preserve"> </w:t>
+      </w:r>
+      <w:r>
+        <w:t xml:space="preserve"> </w:t>
+      </w:r>
+      <w:r>
+        <w:sym w:font="Symbol" w:char="F0B0"/>
+      </w:r>
+      <w:r>
+        <w:t>С</w:t>
+      </w:r>
+      <w:r>
+        <w:tab/>
+      </w:r>
+      <w:r>
+        <w:tab/>
+      </w:r>
+      <w:r>
+        <w:tab/>
+        <w:t xml:space="preserve">Допуск  </w:t>
+      </w:r>
+      <w:r>
+        <w:sym w:font="Symbol" w:char="F044"/>
+      </w:r>
       <w:r>
         <w:t>Тнор</w:t>
       </w:r>
-      <w:proofErr w:type="spellEnd"/>
-      <w:r>
-        <w:t xml:space="preserve">= </w:t>
-      </w:r>
       <w:r>
         <w:t xml:space="preserve"> </w:t>
       </w:r>
       <w:r>
+        <w:t>=</w:t>
+      </w:r>
+      <w:r>
+        <w:t xml:space="preserve"> </w:t>
+      </w:r>
+      <w:r>
+        <w:rPr>
+          <w:b/>
+          <w:highlight w:val="yellow"/>
+        </w:rPr>
+        <w:t>±</w:t>
+      </w:r>
+      <w:r>
         <w:rPr>
           <w:highlight w:val="yellow"/>
         </w:rPr>
@@ -31,7 +86,20 @@
           <w:highlight w:val="yellow"/>
           <w:lang w:val="en-US"/>
         </w:rPr>
-        <w:t>target</w:t>
+        <w:t>max</w:t>
+      </w:r>
+      <w:r>
+        <w:rPr>
+          <w:highlight w:val="yellow"/>
+        </w:rPr>
+        <w:t>_</w:t>
+      </w:r>
+      <w:r>
+        <w:rPr>
+          <w:highlight w:val="yellow"/>
+          <w:lang w:val="en-US"/>
+        </w:rPr>
+        <w:t>deviation</w:t>
       </w:r>
       <w:r>
         <w:rPr>
@@ -49,41 +117,29 @@
         <w:sym w:font="Symbol" w:char="F0B0"/>
       </w:r>
       <w:r>
-        <w:t>С</w:t>
-      </w:r>
-      <w:r>
-        <w:tab/>
-      </w:r>
-      <w:r>
-        <w:tab/>
-      </w:r>
-      <w:r>
-        <w:tab/>
-        <w:t xml:space="preserve">Допуск  </w:t>
-      </w:r>
-      <w:r>
-        <w:sym w:font="Symbol" w:char="F044"/>
-      </w:r>
-      <w:proofErr w:type="spellStart"/>
-      <w:r>
-        <w:t>Тнор</w:t>
-      </w:r>
-      <w:proofErr w:type="spellEnd"/>
-      <w:r>
-        <w:t xml:space="preserve"> </w:t>
-      </w:r>
-      <w:r>
-        <w:t>=</w:t>
-      </w:r>
-      <w:r>
-        <w:t xml:space="preserve"> </w:t>
-      </w:r>
-      <w:r>
-        <w:rPr>
-          <w:b/>
-          <w:highlight w:val="yellow"/>
-        </w:rPr>
-        <w:t>±</w:t>
+        <w:t xml:space="preserve">С   </w:t>
+      </w:r>
+      <w:r>
+        <w:tab/>
+      </w:r>
+      <w:r>
+        <w:tab/>
+      </w:r>
+      <w:r>
+        <w:tab/>
+      </w:r>
+      <w:r>
+        <w:tab/>
+      </w:r>
+      <w:r>
+        <w:tab/>
+      </w:r>
+      <w:r>
+        <w:tab/>
+      </w:r>
+      <w:r>
+        <w:tab/>
+        <w:t xml:space="preserve">Лист </w:t>
       </w:r>
       <w:r>
         <w:rPr>
@@ -96,89 +152,20 @@
           <w:highlight w:val="yellow"/>
           <w:lang w:val="en-US"/>
         </w:rPr>
-        <w:t>max</w:t>
-      </w:r>
-      <w:r>
-        <w:rPr>
-          <w:highlight w:val="yellow"/>
-        </w:rPr>
-        <w:t>_</w:t>
-      </w:r>
-      <w:r>
-        <w:rPr>
-          <w:highlight w:val="yellow"/>
+        <w:t>page</w:t>
+      </w:r>
+      <w:r>
+        <w:rPr>
+          <w:highlight w:val="yellow"/>
+        </w:rPr>
+        <w:t>}}</w:t>
+      </w:r>
+      <w:r>
+        <w:t>.1</w:t>
+      </w:r>
+      <w:r>
+        <w:rPr>
           <w:lang w:val="en-US"/>
-        </w:rPr>
-        <w:t>deviation</w:t>
-      </w:r>
-      <w:r>
-        <w:rPr>
-          <w:highlight w:val="yellow"/>
-        </w:rPr>
-        <w:t>}}</w:t>
-      </w:r>
-      <w:r>
-        <w:t xml:space="preserve"> </w:t>
-      </w:r>
-      <w:r>
-        <w:t xml:space="preserve"> </w:t>
-      </w:r>
-      <w:r>
-        <w:sym w:font="Symbol" w:char="F0B0"/>
-      </w:r>
-      <w:r>
-        <w:t xml:space="preserve">С   </w:t>
-      </w:r>
-      <w:r>
-        <w:tab/>
-      </w:r>
-      <w:r>
-        <w:tab/>
-      </w:r>
-      <w:r>
-        <w:tab/>
-      </w:r>
-      <w:r>
-        <w:tab/>
-      </w:r>
-      <w:r>
-        <w:tab/>
-      </w:r>
-      <w:r>
-        <w:tab/>
-      </w:r>
-      <w:r>
-        <w:tab/>
-        <w:t xml:space="preserve">Лист </w:t>
-      </w:r>
-      <w:r>
-        <w:rPr>
-          <w:highlight w:val="yellow"/>
-        </w:rPr>
-        <w:t>{{</w:t>
-      </w:r>
-      <w:r>
-        <w:rPr>
-          <w:highlight w:val="yellow"/>
-          <w:lang w:val="en-US"/>
-        </w:rPr>
-        <w:t>page</w:t>
-      </w:r>
-      <w:r>
-        <w:rPr>
-          <w:highlight w:val="yellow"/>
-        </w:rPr>
-        <w:t>}}</w:t>
-      </w:r>
-      <w:r>
-        <w:t xml:space="preserve">          </w:t>
-      </w:r>
-      <w:r>
-        <w:t>Лист</w:t>
-      </w:r>
-      <w:r>
-        <w:rPr>
-          <w:b/>
         </w:rPr>
         <w:t xml:space="preserve"> </w:t>
       </w:r>
@@ -191,130 +178,112 @@
       </w:r>
       <w:r>
         <w:rPr>
+          <w:b/>
+        </w:rPr>
+        <w:t>Приложения</w:t>
+      </w:r>
+      <w:r>
+        <w:tab/>
+      </w:r>
+      <w:r>
+        <w:tab/>
+      </w:r>
+      <w:r>
+        <w:tab/>
+      </w:r>
+      <w:r>
+        <w:tab/>
+      </w:r>
+      <w:r>
+        <w:t xml:space="preserve">                             </w:t>
+      </w:r>
+      <w:r>
+        <w:t xml:space="preserve">             </w:t>
+      </w:r>
+      <w:r>
+        <w:t xml:space="preserve"> </w:t>
+      </w:r>
+      <w:r>
+        <w:t xml:space="preserve">                </w:t>
+      </w:r>
+      <w:r>
+        <w:t xml:space="preserve"> </w:t>
+      </w:r>
+      <w:r>
+        <w:t xml:space="preserve">Задача </w:t>
+      </w:r>
+      <w:r>
+        <w:t xml:space="preserve">  </w:t>
+      </w:r>
+      <w:r>
+        <w:t>Тзу</w:t>
+      </w:r>
+      <w:r>
+        <w:t xml:space="preserve">  </w:t>
+      </w:r>
+      <w:r>
+        <w:t xml:space="preserve">=   </w:t>
+      </w:r>
+      <w:r>
+        <w:rPr>
+          <w:highlight w:val="yellow"/>
+        </w:rPr>
+        <w:t>{{</w:t>
+      </w:r>
+      <w:r>
+        <w:rPr>
+          <w:highlight w:val="yellow"/>
           <w:lang w:val="en-US"/>
         </w:rPr>
-        <w:t>1</w:t>
+        <w:t>target</w:t>
+      </w:r>
+      <w:r>
+        <w:rPr>
+          <w:highlight w:val="yellow"/>
+        </w:rPr>
+        <w:t>}}</w:t>
+      </w:r>
+      <w:r>
+        <w:t xml:space="preserve"> </w:t>
+      </w:r>
+      <w:r>
+        <w:sym w:font="Symbol" w:char="F0B0"/>
+      </w:r>
+      <w:r>
+        <w:t xml:space="preserve">С </w:t>
+      </w:r>
+      <w:r>
+        <w:tab/>
+      </w:r>
+      <w:r>
+        <w:tab/>
+      </w:r>
+      <w:r>
+        <w:tab/>
+      </w:r>
+      <w:r>
+        <w:tab/>
+      </w:r>
+      <w:r>
+        <w:tab/>
+      </w:r>
+      <w:r>
+        <w:t xml:space="preserve">  </w:t>
+      </w:r>
+      <w:r>
+        <w:t xml:space="preserve">              </w:t>
+      </w:r>
+      <w:r>
+        <w:t xml:space="preserve">        </w:t>
+      </w:r>
+      <w:r>
+        <w:t>Дата измерений</w:t>
       </w:r>
       <w:r>
         <w:rPr>
           <w:lang w:val="en-US"/>
         </w:rPr>
-        <w:t xml:space="preserve"> </w:t>
-      </w:r>
-      <w:r>
-        <w:rPr>
-          <w:b/>
-          <w:lang w:val="en-US"/>
-        </w:rPr>
-        <w:t xml:space="preserve"> </w:t>
-      </w:r>
-      <w:r>
-        <w:rPr>
-          <w:b/>
-        </w:rPr>
-        <w:t>Приложения</w:t>
-      </w:r>
-      <w:r>
-        <w:tab/>
-      </w:r>
-      <w:r>
-        <w:tab/>
-      </w:r>
-      <w:r>
-        <w:tab/>
-      </w:r>
-      <w:r>
-        <w:tab/>
-      </w:r>
-      <w:r>
-        <w:tab/>
-      </w:r>
-      <w:r>
-        <w:tab/>
-      </w:r>
-      <w:r>
-        <w:tab/>
-      </w:r>
-      <w:r>
-        <w:t xml:space="preserve">Задача </w:t>
-      </w:r>
-      <w:r>
-        <w:t xml:space="preserve">  </w:t>
-      </w:r>
-      <w:proofErr w:type="spellStart"/>
-      <w:r>
-        <w:t>Тзу</w:t>
-      </w:r>
-      <w:proofErr w:type="spellEnd"/>
-      <w:r>
-        <w:t xml:space="preserve">  </w:t>
-      </w:r>
-      <w:r>
-        <w:t xml:space="preserve">=   </w:t>
-      </w:r>
-      <w:r>
-        <w:rPr>
-          <w:highlight w:val="yellow"/>
-        </w:rPr>
-        <w:t>{{</w:t>
-      </w:r>
-      <w:r>
-        <w:rPr>
-          <w:highlight w:val="yellow"/>
-          <w:lang w:val="en-US"/>
-        </w:rPr>
-        <w:t>target</w:t>
-      </w:r>
-      <w:r>
-        <w:rPr>
-          <w:highlight w:val="yellow"/>
-        </w:rPr>
-        <w:t>}}</w:t>
-      </w:r>
-      <w:r>
-        <w:t xml:space="preserve"> </w:t>
-      </w:r>
-      <w:r>
-        <w:sym w:font="Symbol" w:char="F0B0"/>
-      </w:r>
-      <w:r>
-        <w:t xml:space="preserve">С </w:t>
-      </w:r>
-      <w:r>
-        <w:tab/>
-      </w:r>
-      <w:r>
-        <w:tab/>
-      </w:r>
-      <w:r>
-        <w:tab/>
-      </w:r>
-      <w:r>
-        <w:tab/>
-      </w:r>
-      <w:r>
-        <w:tab/>
-      </w:r>
-      <w:r>
-        <w:t xml:space="preserve">                                  </w:t>
-      </w:r>
-      <w:r>
-        <w:tab/>
-      </w:r>
-      <w:r>
-        <w:tab/>
-      </w:r>
-      <w:r>
-        <w:t xml:space="preserve"> </w:t>
-      </w:r>
-      <w:r>
-        <w:rPr>
-          <w:lang w:val="en-US"/>
-        </w:rPr>
-        <w:t xml:space="preserve"> </w:t>
-      </w:r>
-      <w:r>
-        <w:t xml:space="preserve"> </w:t>
+        <w:t xml:space="preserve">: </w:t>
       </w:r>
       <w:r>
         <w:rPr>
@@ -343,8 +312,6 @@
       <w:pPr>
         <w:ind w:right="-351"/>
       </w:pPr>
-      <w:bookmarkStart w:id="0" w:name="_GoBack"/>
-      <w:bookmarkEnd w:id="0"/>
     </w:p>
     <w:p>
       <w:pPr>
@@ -394,26 +361,7 @@
               <w:ind w:right="-351"/>
             </w:pPr>
             <w:r>
-              <w:t>№ дат</w:t>
-            </w:r>
-            <w:proofErr w:type="gramStart"/>
-            <w:r>
-              <w:t>.</w:t>
-            </w:r>
-            <w:proofErr w:type="gramEnd"/>
-            <w:r>
-              <w:t xml:space="preserve"> /№ </w:t>
-            </w:r>
-            <w:proofErr w:type="gramStart"/>
-            <w:r>
-              <w:t>и</w:t>
-            </w:r>
-            <w:proofErr w:type="gramEnd"/>
-            <w:r>
-              <w:t>зм</w:t>
-            </w:r>
-            <w:r>
-              <w:t>.</w:t>
+              <w:t>№ дат. /№ изм.</w:t>
             </w:r>
           </w:p>
         </w:tc>
@@ -433,11 +381,9 @@
             <w:r>
               <w:t>ДТ</w:t>
             </w:r>
-            <w:proofErr w:type="gramStart"/>
             <w:r>
               <w:t>1</w:t>
             </w:r>
-            <w:proofErr w:type="gramEnd"/>
             <w:r>
               <w:t>,</w:t>
             </w:r>
@@ -468,15 +414,7 @@
               </w:rPr>
             </w:pPr>
             <w:r>
-              <w:t>ДТ</w:t>
-            </w:r>
-            <w:proofErr w:type="gramStart"/>
-            <w:r>
-              <w:t>2</w:t>
-            </w:r>
-            <w:proofErr w:type="gramEnd"/>
-            <w:r>
-              <w:t>,</w:t>
+              <w:t>ДТ2,</w:t>
             </w:r>
           </w:p>
           <w:p>
@@ -534,15 +472,7 @@
               </w:rPr>
             </w:pPr>
             <w:r>
-              <w:t>ДТ</w:t>
-            </w:r>
-            <w:proofErr w:type="gramStart"/>
-            <w:r>
-              <w:t>4</w:t>
-            </w:r>
-            <w:proofErr w:type="gramEnd"/>
-            <w:r>
-              <w:t>,</w:t>
+              <w:t>ДТ4,</w:t>
             </w:r>
           </w:p>
           <w:p>
@@ -611,14 +541,12 @@
             <w:r>
               <w:t>ДТ</w:t>
             </w:r>
-            <w:proofErr w:type="gramStart"/>
             <w:r>
               <w:rPr>
                 <w:lang w:val="en-US"/>
               </w:rPr>
               <w:t>6</w:t>
             </w:r>
-            <w:proofErr w:type="gramEnd"/>
             <w:r>
               <w:t>,</w:t>
             </w:r>
@@ -651,14 +579,12 @@
             <w:r>
               <w:t>ДТ</w:t>
             </w:r>
-            <w:proofErr w:type="gramStart"/>
             <w:r>
               <w:rPr>
                 <w:lang w:val="en-US"/>
               </w:rPr>
               <w:t>7</w:t>
             </w:r>
-            <w:proofErr w:type="gramEnd"/>
             <w:r>
               <w:t>,</w:t>
             </w:r>
@@ -729,14 +655,12 @@
             <w:r>
               <w:t>ДТ</w:t>
             </w:r>
-            <w:proofErr w:type="gramStart"/>
             <w:r>
               <w:rPr>
                 <w:lang w:val="en-US"/>
               </w:rPr>
               <w:t>9</w:t>
             </w:r>
-            <w:proofErr w:type="gramEnd"/>
             <w:r>
               <w:t>,</w:t>
             </w:r>
@@ -962,11 +886,9 @@
             <w:r>
               <w:sym w:font="Symbol" w:char="F0B0"/>
             </w:r>
-            <w:proofErr w:type="gramStart"/>
             <w:r>
               <w:t>С</w:t>
             </w:r>
-            <w:proofErr w:type="gramEnd"/>
           </w:p>
         </w:tc>
         <w:tc>
@@ -980,15 +902,7 @@
               <w:jc w:val="center"/>
             </w:pPr>
             <w:r>
-              <w:t xml:space="preserve">Т </w:t>
-            </w:r>
-            <w:proofErr w:type="spellStart"/>
-            <w:r>
-              <w:t>иу</w:t>
-            </w:r>
-            <w:proofErr w:type="spellEnd"/>
-            <w:r>
-              <w:t>,</w:t>
+              <w:t>Т иу,</w:t>
             </w:r>
             <w:r>
               <w:t xml:space="preserve"> </w:t>
@@ -1020,21 +934,7 @@
               <w:rPr>
                 <w:lang w:val="en-US"/>
               </w:rPr>
-              <w:t>{%</w:t>
-            </w:r>
-            <w:proofErr w:type="spellStart"/>
-            <w:r>
-              <w:rPr>
-                <w:lang w:val="en-US"/>
-              </w:rPr>
-              <w:t>tr</w:t>
-            </w:r>
-            <w:proofErr w:type="spellEnd"/>
-            <w:r>
-              <w:rPr>
-                <w:lang w:val="en-US"/>
-              </w:rPr>
-              <w:t xml:space="preserve"> for r in rows %}</w:t>
+              <w:t>{%tr for r in rows %}</w:t>
             </w:r>
           </w:p>
         </w:tc>
@@ -1059,23 +959,7 @@
                 <w:highlight w:val="yellow"/>
                 <w:lang w:val="en-US"/>
               </w:rPr>
-              <w:t>{{</w:t>
-            </w:r>
-            <w:proofErr w:type="spellStart"/>
-            <w:r>
-              <w:rPr>
-                <w:highlight w:val="yellow"/>
-                <w:lang w:val="en-US"/>
-              </w:rPr>
-              <w:t>r.i</w:t>
-            </w:r>
-            <w:proofErr w:type="spellEnd"/>
-            <w:r>
-              <w:rPr>
-                <w:highlight w:val="yellow"/>
-                <w:lang w:val="en-US"/>
-              </w:rPr>
-              <w:t>}}</w:t>
+              <w:t>{{r.i}}</w:t>
             </w:r>
           </w:p>
         </w:tc>
@@ -1135,15 +1019,7 @@
                 <w:highlight w:val="yellow"/>
                 <w:lang w:val="en-US"/>
               </w:rPr>
-              <w:t>{{</w:t>
-            </w:r>
-            <w:proofErr w:type="spellStart"/>
-            <w:r>
-              <w:rPr>
-                <w:highlight w:val="yellow"/>
-                <w:lang w:val="en-US"/>
-              </w:rPr>
-              <w:t>r.</w:t>
+              <w:t>{{r.</w:t>
             </w:r>
             <w:r>
               <w:rPr>
@@ -1152,7 +1028,6 @@
               </w:rPr>
               <w:t>two</w:t>
             </w:r>
-            <w:proofErr w:type="spellEnd"/>
             <w:r>
               <w:rPr>
                 <w:highlight w:val="yellow"/>
@@ -1181,15 +1056,7 @@
                 <w:highlight w:val="yellow"/>
                 <w:lang w:val="en-US"/>
               </w:rPr>
-              <w:t>{{</w:t>
-            </w:r>
-            <w:proofErr w:type="spellStart"/>
-            <w:r>
-              <w:rPr>
-                <w:highlight w:val="yellow"/>
-                <w:lang w:val="en-US"/>
-              </w:rPr>
-              <w:t>r.</w:t>
+              <w:t>{{r.</w:t>
             </w:r>
             <w:r>
               <w:rPr>
@@ -1198,7 +1065,6 @@
               </w:rPr>
               <w:t>three</w:t>
             </w:r>
-            <w:proofErr w:type="spellEnd"/>
             <w:r>
               <w:rPr>
                 <w:highlight w:val="yellow"/>
@@ -1227,15 +1093,7 @@
                 <w:highlight w:val="yellow"/>
                 <w:lang w:val="en-US"/>
               </w:rPr>
-              <w:t>{{</w:t>
-            </w:r>
-            <w:proofErr w:type="spellStart"/>
-            <w:r>
-              <w:rPr>
-                <w:highlight w:val="yellow"/>
-                <w:lang w:val="en-US"/>
-              </w:rPr>
-              <w:t>r.</w:t>
+              <w:t>{{r.</w:t>
             </w:r>
             <w:r>
               <w:rPr>
@@ -1244,7 +1102,6 @@
               </w:rPr>
               <w:t>four</w:t>
             </w:r>
-            <w:proofErr w:type="spellEnd"/>
             <w:r>
               <w:rPr>
                 <w:highlight w:val="yellow"/>
@@ -1273,15 +1130,7 @@
                 <w:highlight w:val="yellow"/>
                 <w:lang w:val="en-US"/>
               </w:rPr>
-              <w:t>{{</w:t>
-            </w:r>
-            <w:proofErr w:type="spellStart"/>
-            <w:r>
-              <w:rPr>
-                <w:highlight w:val="yellow"/>
-                <w:lang w:val="en-US"/>
-              </w:rPr>
-              <w:t>r.</w:t>
+              <w:t>{{r.</w:t>
             </w:r>
             <w:r>
               <w:rPr>
@@ -1290,7 +1139,6 @@
               </w:rPr>
               <w:t>five</w:t>
             </w:r>
-            <w:proofErr w:type="spellEnd"/>
             <w:r>
               <w:rPr>
                 <w:highlight w:val="yellow"/>
@@ -1319,15 +1167,7 @@
                 <w:highlight w:val="yellow"/>
                 <w:lang w:val="en-US"/>
               </w:rPr>
-              <w:t>{{</w:t>
-            </w:r>
-            <w:proofErr w:type="spellStart"/>
-            <w:r>
-              <w:rPr>
-                <w:highlight w:val="yellow"/>
-                <w:lang w:val="en-US"/>
-              </w:rPr>
-              <w:t>r.</w:t>
+              <w:t>{{r.</w:t>
             </w:r>
             <w:r>
               <w:rPr>
@@ -1336,7 +1176,6 @@
               </w:rPr>
               <w:t>six</w:t>
             </w:r>
-            <w:proofErr w:type="spellEnd"/>
             <w:r>
               <w:rPr>
                 <w:highlight w:val="yellow"/>
@@ -1365,15 +1204,7 @@
                 <w:highlight w:val="yellow"/>
                 <w:lang w:val="en-US"/>
               </w:rPr>
-              <w:t>{{</w:t>
-            </w:r>
-            <w:proofErr w:type="spellStart"/>
-            <w:r>
-              <w:rPr>
-                <w:highlight w:val="yellow"/>
-                <w:lang w:val="en-US"/>
-              </w:rPr>
-              <w:t>r.</w:t>
+              <w:t>{{r.</w:t>
             </w:r>
             <w:r>
               <w:rPr>
@@ -1382,7 +1213,6 @@
               </w:rPr>
               <w:t>seven</w:t>
             </w:r>
-            <w:proofErr w:type="spellEnd"/>
             <w:r>
               <w:rPr>
                 <w:highlight w:val="yellow"/>
@@ -1411,15 +1241,7 @@
                 <w:highlight w:val="yellow"/>
                 <w:lang w:val="en-US"/>
               </w:rPr>
-              <w:t>{{</w:t>
-            </w:r>
-            <w:proofErr w:type="spellStart"/>
-            <w:r>
-              <w:rPr>
-                <w:highlight w:val="yellow"/>
-                <w:lang w:val="en-US"/>
-              </w:rPr>
-              <w:t>r.</w:t>
+              <w:t>{{r.</w:t>
             </w:r>
             <w:r>
               <w:rPr>
@@ -1428,7 +1250,6 @@
               </w:rPr>
               <w:t>eight</w:t>
             </w:r>
-            <w:proofErr w:type="spellEnd"/>
             <w:r>
               <w:rPr>
                 <w:highlight w:val="yellow"/>
@@ -1457,15 +1278,7 @@
                 <w:highlight w:val="yellow"/>
                 <w:lang w:val="en-US"/>
               </w:rPr>
-              <w:t>{{</w:t>
-            </w:r>
-            <w:proofErr w:type="spellStart"/>
-            <w:r>
-              <w:rPr>
-                <w:highlight w:val="yellow"/>
-                <w:lang w:val="en-US"/>
-              </w:rPr>
-              <w:t>r.</w:t>
+              <w:t>{{r.</w:t>
             </w:r>
             <w:r>
               <w:rPr>
@@ -1474,7 +1287,6 @@
               </w:rPr>
               <w:t>nine</w:t>
             </w:r>
-            <w:proofErr w:type="spellEnd"/>
             <w:r>
               <w:rPr>
                 <w:highlight w:val="yellow"/>
@@ -1503,15 +1315,7 @@
                 <w:highlight w:val="yellow"/>
                 <w:lang w:val="en-US"/>
               </w:rPr>
-              <w:t>{{</w:t>
-            </w:r>
-            <w:proofErr w:type="spellStart"/>
-            <w:r>
-              <w:rPr>
-                <w:highlight w:val="yellow"/>
-                <w:lang w:val="en-US"/>
-              </w:rPr>
-              <w:t>r.</w:t>
+              <w:t>{{r.</w:t>
             </w:r>
             <w:r>
               <w:rPr>
@@ -1520,7 +1324,6 @@
               </w:rPr>
               <w:t>ten</w:t>
             </w:r>
-            <w:proofErr w:type="spellEnd"/>
             <w:r>
               <w:rPr>
                 <w:highlight w:val="yellow"/>
@@ -1549,15 +1352,7 @@
                 <w:highlight w:val="yellow"/>
                 <w:lang w:val="en-US"/>
               </w:rPr>
-              <w:t>{{</w:t>
-            </w:r>
-            <w:proofErr w:type="spellStart"/>
-            <w:r>
-              <w:rPr>
-                <w:highlight w:val="yellow"/>
-                <w:lang w:val="en-US"/>
-              </w:rPr>
-              <w:t>r.</w:t>
+              <w:t>{{r.</w:t>
             </w:r>
             <w:r>
               <w:rPr>
@@ -1566,7 +1361,6 @@
               </w:rPr>
               <w:t>eleven</w:t>
             </w:r>
-            <w:proofErr w:type="spellEnd"/>
             <w:r>
               <w:rPr>
                 <w:highlight w:val="yellow"/>
@@ -1595,15 +1389,7 @@
                 <w:highlight w:val="yellow"/>
                 <w:lang w:val="en-US"/>
               </w:rPr>
-              <w:t>{{</w:t>
-            </w:r>
-            <w:proofErr w:type="spellStart"/>
-            <w:r>
-              <w:rPr>
-                <w:highlight w:val="yellow"/>
-                <w:lang w:val="en-US"/>
-              </w:rPr>
-              <w:t>r.</w:t>
+              <w:t>{{r.</w:t>
             </w:r>
             <w:r>
               <w:rPr>
@@ -1612,7 +1398,6 @@
               </w:rPr>
               <w:t>twelve</w:t>
             </w:r>
-            <w:proofErr w:type="spellEnd"/>
             <w:r>
               <w:rPr>
                 <w:highlight w:val="yellow"/>
@@ -1641,17 +1426,8 @@
                 <w:highlight w:val="yellow"/>
                 <w:lang w:val="en-US"/>
               </w:rPr>
-              <w:t>{{</w:t>
-            </w:r>
-            <w:proofErr w:type="spellStart"/>
-            <w:r>
-              <w:rPr>
-                <w:highlight w:val="yellow"/>
-                <w:lang w:val="en-US"/>
-              </w:rPr>
-              <w:t>r.thirteen</w:t>
-            </w:r>
-            <w:proofErr w:type="spellEnd"/>
+              <w:t>{{r.thirteen</w:t>
+            </w:r>
             <w:r>
               <w:rPr>
                 <w:highlight w:val="yellow"/>
@@ -1680,15 +1456,7 @@
                 <w:highlight w:val="yellow"/>
                 <w:lang w:val="en-US"/>
               </w:rPr>
-              <w:t>{{</w:t>
-            </w:r>
-            <w:proofErr w:type="spellStart"/>
-            <w:r>
-              <w:rPr>
-                <w:highlight w:val="yellow"/>
-                <w:lang w:val="en-US"/>
-              </w:rPr>
-              <w:t>r.</w:t>
+              <w:t>{{r.</w:t>
             </w:r>
             <w:r>
               <w:rPr>
@@ -1697,7 +1465,6 @@
               </w:rPr>
               <w:t>fourteen</w:t>
             </w:r>
-            <w:proofErr w:type="spellEnd"/>
             <w:r>
               <w:rPr>
                 <w:highlight w:val="yellow"/>
@@ -1726,17 +1493,8 @@
                 <w:highlight w:val="yellow"/>
                 <w:lang w:val="en-US"/>
               </w:rPr>
-              <w:t>{{</w:t>
-            </w:r>
-            <w:proofErr w:type="spellStart"/>
-            <w:r>
-              <w:rPr>
-                <w:highlight w:val="yellow"/>
-                <w:lang w:val="en-US"/>
-              </w:rPr>
-              <w:t>r.fifteen</w:t>
-            </w:r>
-            <w:proofErr w:type="spellEnd"/>
+              <w:t>{{r.fifteen</w:t>
+            </w:r>
             <w:r>
               <w:rPr>
                 <w:highlight w:val="yellow"/>
@@ -1765,15 +1523,7 @@
                 <w:highlight w:val="yellow"/>
                 <w:lang w:val="en-US"/>
               </w:rPr>
-              <w:t>{{</w:t>
-            </w:r>
-            <w:proofErr w:type="spellStart"/>
-            <w:r>
-              <w:rPr>
-                <w:highlight w:val="yellow"/>
-                <w:lang w:val="en-US"/>
-              </w:rPr>
-              <w:t>r.</w:t>
+              <w:t>{{r.</w:t>
             </w:r>
             <w:r>
               <w:rPr>
@@ -1782,7 +1532,6 @@
               </w:rPr>
               <w:t>sixteen</w:t>
             </w:r>
-            <w:proofErr w:type="spellEnd"/>
             <w:r>
               <w:rPr>
                 <w:highlight w:val="yellow"/>
@@ -1811,35 +1560,7 @@
               <w:rPr>
                 <w:lang w:val="en-US"/>
               </w:rPr>
-              <w:t>{%</w:t>
-            </w:r>
-            <w:proofErr w:type="spellStart"/>
-            <w:r>
-              <w:rPr>
-                <w:lang w:val="en-US"/>
-              </w:rPr>
-              <w:t>tr</w:t>
-            </w:r>
-            <w:proofErr w:type="spellEnd"/>
-            <w:r>
-              <w:rPr>
-                <w:lang w:val="en-US"/>
-              </w:rPr>
-              <w:t xml:space="preserve"> </w:t>
-            </w:r>
-            <w:proofErr w:type="spellStart"/>
-            <w:r>
-              <w:rPr>
-                <w:lang w:val="en-US"/>
-              </w:rPr>
-              <w:t>endfor</w:t>
-            </w:r>
-            <w:proofErr w:type="spellEnd"/>
-            <w:r>
-              <w:rPr>
-                <w:lang w:val="en-US"/>
-              </w:rPr>
-              <w:t xml:space="preserve"> %}</w:t>
+              <w:t>{%tr endfor %}</w:t>
             </w:r>
           </w:p>
         </w:tc>
@@ -1872,7 +1593,6 @@
           <w:szCs w:val="24"/>
         </w:rPr>
       </w:pPr>
-      <w:proofErr w:type="spellStart"/>
       <w:r>
         <w:rPr>
           <w:b/>
@@ -1885,136 +1605,112 @@
           <w:b/>
           <w:szCs w:val="24"/>
         </w:rPr>
-        <w:t>макс</w:t>
-      </w:r>
-      <w:proofErr w:type="spellEnd"/>
+        <w:t xml:space="preserve">макс.= </w:t>
+      </w:r>
       <w:r>
         <w:rPr>
           <w:b/>
           <w:szCs w:val="24"/>
-        </w:rPr>
-        <w:t xml:space="preserve">.= </w:t>
+          <w:highlight w:val="yellow"/>
+        </w:rPr>
+        <w:t>{{</w:t>
       </w:r>
       <w:r>
         <w:rPr>
           <w:b/>
           <w:szCs w:val="24"/>
           <w:highlight w:val="yellow"/>
-        </w:rPr>
-        <w:t>{{</w:t>
+          <w:lang w:val="en-US"/>
+        </w:rPr>
+        <w:t>max</w:t>
       </w:r>
       <w:r>
         <w:rPr>
           <w:b/>
           <w:szCs w:val="24"/>
           <w:highlight w:val="yellow"/>
-          <w:lang w:val="en-US"/>
-        </w:rPr>
-        <w:t>max</w:t>
+        </w:rPr>
+        <w:t>_</w:t>
       </w:r>
       <w:r>
         <w:rPr>
           <w:b/>
           <w:szCs w:val="24"/>
           <w:highlight w:val="yellow"/>
-        </w:rPr>
-        <w:t>_</w:t>
+          <w:lang w:val="en-US"/>
+        </w:rPr>
+        <w:t>amplitude</w:t>
       </w:r>
       <w:r>
         <w:rPr>
           <w:b/>
           <w:szCs w:val="24"/>
           <w:highlight w:val="yellow"/>
-          <w:lang w:val="en-US"/>
-        </w:rPr>
-        <w:t>amplitude</w:t>
+        </w:rPr>
+        <w:t>}}</w:t>
       </w:r>
       <w:r>
         <w:rPr>
           <w:b/>
           <w:szCs w:val="24"/>
-          <w:highlight w:val="yellow"/>
-        </w:rPr>
-        <w:t>}}</w:t>
+        </w:rPr>
+        <w:t xml:space="preserve">  </w:t>
       </w:r>
       <w:r>
         <w:rPr>
           <w:b/>
           <w:szCs w:val="24"/>
         </w:rPr>
-        <w:t xml:space="preserve">  </w:t>
+        <w:sym w:font="Symbol" w:char="F0B0"/>
       </w:r>
       <w:r>
         <w:rPr>
           <w:b/>
           <w:szCs w:val="24"/>
         </w:rPr>
-        <w:sym w:font="Symbol" w:char="F0B0"/>
+        <w:t>С т.к. А</w:t>
       </w:r>
       <w:r>
         <w:rPr>
           <w:b/>
           <w:szCs w:val="24"/>
         </w:rPr>
-        <w:t>С т.к. А</w:t>
+        <w:t xml:space="preserve"> </w:t>
       </w:r>
       <w:r>
         <w:rPr>
           <w:b/>
           <w:szCs w:val="24"/>
         </w:rPr>
-        <w:t xml:space="preserve"> </w:t>
+        <w:t>&lt;</w:t>
       </w:r>
       <w:r>
         <w:rPr>
           <w:b/>
           <w:szCs w:val="24"/>
         </w:rPr>
-        <w:t>&lt;</w:t>
+        <w:t xml:space="preserve"> </w:t>
       </w:r>
       <w:r>
         <w:rPr>
           <w:b/>
           <w:szCs w:val="24"/>
         </w:rPr>
-        <w:t xml:space="preserve"> </w:t>
+        <w:t xml:space="preserve">0,5 </w:t>
       </w:r>
       <w:r>
         <w:rPr>
           <w:b/>
           <w:szCs w:val="24"/>
         </w:rPr>
-        <w:t>0,5</w:t>
-      </w:r>
-      <w:proofErr w:type="gramStart"/>
+        <w:sym w:font="Symbol" w:char="F0B0"/>
+      </w:r>
       <w:r>
         <w:rPr>
           <w:b/>
           <w:szCs w:val="24"/>
         </w:rPr>
-        <w:t xml:space="preserve"> </w:t>
-      </w:r>
-      <w:r>
-        <w:rPr>
-          <w:b/>
-          <w:szCs w:val="24"/>
-        </w:rPr>
-        <w:sym w:font="Symbol" w:char="F0B0"/>
-      </w:r>
-      <w:r>
-        <w:rPr>
-          <w:b/>
-          <w:szCs w:val="24"/>
-        </w:rPr>
-        <w:t>С</w:t>
-      </w:r>
-      <w:proofErr w:type="gramEnd"/>
-      <w:r>
-        <w:rPr>
-          <w:b/>
-          <w:szCs w:val="24"/>
-        </w:rPr>
-        <w:t xml:space="preserve"> то расчет производится по </w:t>
+        <w:t xml:space="preserve">С то расчет производится по </w:t>
       </w:r>
       <w:r>
         <w:rPr>
@@ -2035,7 +1731,7 @@
     <w:tbl>
       <w:tblPr>
         <w:tblpPr w:leftFromText="180" w:rightFromText="180" w:vertAnchor="text" w:horzAnchor="margin" w:tblpY="143"/>
-        <w:tblW w:w="1176" w:type="pct"/>
+        <w:tblW w:w="1679" w:type="pct"/>
         <w:tblBorders>
           <w:top w:val="single" w:sz="4" w:space="0" w:color="auto"/>
           <w:left w:val="single" w:sz="4" w:space="0" w:color="auto"/>
@@ -2047,24 +1743,18 @@
         <w:tblLook w:val="0000" w:firstRow="0" w:lastRow="0" w:firstColumn="0" w:lastColumn="0" w:noHBand="0" w:noVBand="0"/>
       </w:tblPr>
       <w:tblGrid>
-        <w:gridCol w:w="1235"/>
-        <w:gridCol w:w="1195"/>
-        <w:gridCol w:w="1128"/>
-        <w:gridCol w:w="1035"/>
+        <w:gridCol w:w="1436"/>
+        <w:gridCol w:w="1391"/>
+        <w:gridCol w:w="1313"/>
+        <w:gridCol w:w="1205"/>
       </w:tblGrid>
       <w:tr>
-        <w:tblPrEx>
-          <w:tblCellMar>
-            <w:top w:w="0" w:type="dxa"/>
-            <w:bottom w:w="0" w:type="dxa"/>
-          </w:tblCellMar>
-        </w:tblPrEx>
         <w:trPr>
-          <w:trHeight w:val="244"/>
+          <w:trHeight w:val="285"/>
         </w:trPr>
         <w:tc>
           <w:tcPr>
-            <w:tcW w:w="3742" w:type="dxa"/>
+            <w:tcW w:w="5346" w:type="dxa"/>
             <w:gridSpan w:val="4"/>
             <w:tcBorders>
               <w:bottom w:val="nil"/>
@@ -2082,34 +1772,26 @@
         </w:tc>
       </w:tr>
       <w:tr>
-        <w:tblPrEx>
-          <w:tblCellMar>
-            <w:top w:w="0" w:type="dxa"/>
-            <w:bottom w:w="0" w:type="dxa"/>
-          </w:tblCellMar>
-        </w:tblPrEx>
         <w:trPr>
-          <w:trHeight w:val="353"/>
+          <w:trHeight w:val="413"/>
         </w:trPr>
         <w:tc>
           <w:tcPr>
-            <w:tcW w:w="1235" w:type="dxa"/>
-            <w:vAlign w:val="center"/>
-          </w:tcPr>
-          <w:p>
-            <w:pPr>
-              <w:jc w:val="center"/>
-            </w:pPr>
-            <w:proofErr w:type="spellStart"/>
+            <w:tcW w:w="1437" w:type="dxa"/>
+            <w:vAlign w:val="center"/>
+          </w:tcPr>
+          <w:p>
+            <w:pPr>
+              <w:jc w:val="center"/>
+            </w:pPr>
             <w:r>
               <w:t>Тмах</w:t>
             </w:r>
-            <w:proofErr w:type="spellEnd"/>
-          </w:p>
-        </w:tc>
-        <w:tc>
-          <w:tcPr>
-            <w:tcW w:w="1235" w:type="dxa"/>
+          </w:p>
+        </w:tc>
+        <w:tc>
+          <w:tcPr>
+            <w:tcW w:w="1391" w:type="dxa"/>
             <w:vAlign w:val="center"/>
           </w:tcPr>
           <w:p>
@@ -2123,26 +1805,24 @@
         </w:tc>
         <w:tc>
           <w:tcPr>
-            <w:tcW w:w="636" w:type="dxa"/>
-            <w:vAlign w:val="center"/>
-          </w:tcPr>
-          <w:p>
-            <w:pPr>
-              <w:jc w:val="center"/>
-            </w:pPr>
-            <w:proofErr w:type="spellStart"/>
+            <w:tcW w:w="1313" w:type="dxa"/>
+            <w:vAlign w:val="center"/>
+          </w:tcPr>
+          <w:p>
+            <w:pPr>
+              <w:jc w:val="center"/>
+            </w:pPr>
             <w:r>
               <w:t>Т</w:t>
             </w:r>
             <w:r>
               <w:t>иу</w:t>
             </w:r>
-            <w:proofErr w:type="spellEnd"/>
-          </w:p>
-        </w:tc>
-        <w:tc>
-          <w:tcPr>
-            <w:tcW w:w="636" w:type="dxa"/>
+          </w:p>
+        </w:tc>
+        <w:tc>
+          <w:tcPr>
+            <w:tcW w:w="1205" w:type="dxa"/>
             <w:tcBorders>
               <w:top w:val="single" w:sz="4" w:space="0" w:color="auto"/>
             </w:tcBorders>
@@ -2152,30 +1832,22 @@
             <w:pPr>
               <w:jc w:val="center"/>
             </w:pPr>
-            <w:proofErr w:type="spellStart"/>
             <w:r>
               <w:t>Тк</w:t>
             </w:r>
             <w:r>
               <w:t>т</w:t>
             </w:r>
-            <w:proofErr w:type="spellEnd"/>
           </w:p>
         </w:tc>
       </w:tr>
       <w:tr>
-        <w:tblPrEx>
-          <w:tblCellMar>
-            <w:top w:w="0" w:type="dxa"/>
-            <w:bottom w:w="0" w:type="dxa"/>
-          </w:tblCellMar>
-        </w:tblPrEx>
         <w:trPr>
-          <w:trHeight w:val="312"/>
+          <w:trHeight w:val="365"/>
         </w:trPr>
         <w:tc>
           <w:tcPr>
-            <w:tcW w:w="1235" w:type="dxa"/>
+            <w:tcW w:w="1437" w:type="dxa"/>
             <w:vAlign w:val="center"/>
           </w:tcPr>
           <w:p>
@@ -2192,31 +1864,36 @@
                 <w:highlight w:val="yellow"/>
                 <w:lang w:val="en-US"/>
               </w:rPr>
-              <w:t>{{</w:t>
-            </w:r>
-            <w:proofErr w:type="spellStart"/>
-            <w:r>
+              <w:t>{{t_max}}</w:t>
+            </w:r>
+          </w:p>
+        </w:tc>
+        <w:tc>
+          <w:tcPr>
+            <w:tcW w:w="1391" w:type="dxa"/>
+            <w:vAlign w:val="center"/>
+          </w:tcPr>
+          <w:p>
+            <w:pPr>
+              <w:jc w:val="center"/>
               <w:rPr>
                 <w:b/>
-                <w:highlight w:val="yellow"/>
-                <w:lang w:val="en-US"/>
-              </w:rPr>
-              <w:t>t_max</w:t>
-            </w:r>
-            <w:proofErr w:type="spellEnd"/>
+                <w:lang w:val="en-US"/>
+              </w:rPr>
+            </w:pPr>
             <w:r>
               <w:rPr>
                 <w:b/>
                 <w:highlight w:val="yellow"/>
                 <w:lang w:val="en-US"/>
               </w:rPr>
-              <w:t>}}</w:t>
-            </w:r>
-          </w:p>
-        </w:tc>
-        <w:tc>
-          <w:tcPr>
-            <w:tcW w:w="1235" w:type="dxa"/>
+              <w:t>{{t_min}}</w:t>
+            </w:r>
+          </w:p>
+        </w:tc>
+        <w:tc>
+          <w:tcPr>
+            <w:tcW w:w="1313" w:type="dxa"/>
             <w:vAlign w:val="center"/>
           </w:tcPr>
           <w:p>
@@ -2233,108 +1910,39 @@
                 <w:highlight w:val="yellow"/>
                 <w:lang w:val="en-US"/>
               </w:rPr>
-              <w:t>{{</w:t>
-            </w:r>
-            <w:proofErr w:type="spellStart"/>
-            <w:r>
+              <w:t>{{t_md}}</w:t>
+            </w:r>
+          </w:p>
+        </w:tc>
+        <w:tc>
+          <w:tcPr>
+            <w:tcW w:w="1205" w:type="dxa"/>
+            <w:vAlign w:val="center"/>
+          </w:tcPr>
+          <w:p>
+            <w:pPr>
+              <w:jc w:val="center"/>
               <w:rPr>
                 <w:b/>
-                <w:highlight w:val="yellow"/>
-                <w:lang w:val="en-US"/>
-              </w:rPr>
-              <w:t>t_min</w:t>
-            </w:r>
-            <w:proofErr w:type="spellEnd"/>
+                <w:lang w:val="en-US"/>
+              </w:rPr>
+            </w:pPr>
             <w:r>
               <w:rPr>
                 <w:b/>
                 <w:highlight w:val="yellow"/>
                 <w:lang w:val="en-US"/>
               </w:rPr>
-              <w:t>}}</w:t>
-            </w:r>
-          </w:p>
-        </w:tc>
-        <w:tc>
-          <w:tcPr>
-            <w:tcW w:w="636" w:type="dxa"/>
-            <w:vAlign w:val="center"/>
-          </w:tcPr>
-          <w:p>
-            <w:pPr>
-              <w:jc w:val="center"/>
+              <w:t>{{t_</w:t>
+            </w:r>
+            <w:r>
               <w:rPr>
                 <w:b/>
-                <w:lang w:val="en-US"/>
-              </w:rPr>
-            </w:pPr>
-            <w:r>
-              <w:rPr>
-                <w:b/>
-                <w:highlight w:val="yellow"/>
-                <w:lang w:val="en-US"/>
-              </w:rPr>
-              <w:t>{{</w:t>
-            </w:r>
-            <w:proofErr w:type="spellStart"/>
-            <w:r>
-              <w:rPr>
-                <w:b/>
-                <w:highlight w:val="yellow"/>
-                <w:lang w:val="en-US"/>
-              </w:rPr>
-              <w:t>t_md</w:t>
-            </w:r>
-            <w:proofErr w:type="spellEnd"/>
-            <w:r>
-              <w:rPr>
-                <w:b/>
-                <w:highlight w:val="yellow"/>
-                <w:lang w:val="en-US"/>
-              </w:rPr>
-              <w:t>}}</w:t>
-            </w:r>
-          </w:p>
-        </w:tc>
-        <w:tc>
-          <w:tcPr>
-            <w:tcW w:w="636" w:type="dxa"/>
-            <w:vAlign w:val="center"/>
-          </w:tcPr>
-          <w:p>
-            <w:pPr>
-              <w:jc w:val="center"/>
-              <w:rPr>
-                <w:b/>
-                <w:lang w:val="en-US"/>
-              </w:rPr>
-            </w:pPr>
-            <w:r>
-              <w:rPr>
-                <w:b/>
-                <w:highlight w:val="yellow"/>
-                <w:lang w:val="en-US"/>
-              </w:rPr>
-              <w:t>{{</w:t>
-            </w:r>
-            <w:proofErr w:type="spellStart"/>
-            <w:r>
-              <w:rPr>
-                <w:b/>
-                <w:highlight w:val="yellow"/>
-                <w:lang w:val="en-US"/>
-              </w:rPr>
-              <w:t>t_</w:t>
-            </w:r>
-            <w:r>
-              <w:rPr>
-                <w:b/>
                 <w:highlight w:val="yellow"/>
                 <w:lang w:val="en-US"/>
               </w:rPr>
               <w:t>cp</w:t>
             </w:r>
-            <w:proofErr w:type="spellEnd"/>
             <w:r>
               <w:rPr>
                 <w:b/>
@@ -2356,7 +1964,7 @@
     </w:p>
     <w:tbl>
       <w:tblPr>
-        <w:tblpPr w:leftFromText="180" w:rightFromText="180" w:vertAnchor="text" w:horzAnchor="page" w:tblpX="4963" w:tblpY="115"/>
+        <w:tblpPr w:leftFromText="180" w:rightFromText="180" w:vertAnchor="text" w:horzAnchor="margin" w:tblpXSpec="center" w:tblpY="115"/>
         <w:tblW w:w="0" w:type="auto"/>
         <w:tblBorders>
           <w:top w:val="single" w:sz="4" w:space="0" w:color="auto"/>
@@ -2425,61 +2033,25 @@
                 <w:szCs w:val="24"/>
               </w:rPr>
             </w:pPr>
-            <w:proofErr w:type="spellStart"/>
-            <w:r>
-              <w:rPr>
-                <w:szCs w:val="24"/>
-              </w:rPr>
-              <w:t>Амах</w:t>
-            </w:r>
-            <w:proofErr w:type="spellEnd"/>
-            <w:r>
-              <w:rPr>
-                <w:szCs w:val="24"/>
-              </w:rPr>
-              <w:t>=(</w:t>
-            </w:r>
-            <w:proofErr w:type="spellStart"/>
-            <w:r>
-              <w:rPr>
-                <w:szCs w:val="24"/>
-              </w:rPr>
-              <w:t>Тмах-Тср</w:t>
-            </w:r>
-            <w:proofErr w:type="spellEnd"/>
-            <w:r>
-              <w:rPr>
-                <w:szCs w:val="24"/>
-              </w:rPr>
-              <w:t>)</w:t>
-            </w:r>
-          </w:p>
-          <w:p>
-            <w:pPr>
-              <w:jc w:val="center"/>
-              <w:rPr>
-                <w:szCs w:val="24"/>
-              </w:rPr>
-            </w:pPr>
-            <w:r>
-              <w:rPr>
-                <w:szCs w:val="24"/>
-              </w:rPr>
-              <w:t>Амин=(</w:t>
-            </w:r>
-            <w:proofErr w:type="spellStart"/>
-            <w:r>
-              <w:rPr>
-                <w:szCs w:val="24"/>
-              </w:rPr>
-              <w:t>Тср</w:t>
-            </w:r>
-            <w:proofErr w:type="spellEnd"/>
-            <w:r>
-              <w:rPr>
-                <w:szCs w:val="24"/>
-              </w:rPr>
-              <w:t>-Тмин)</w:t>
+            <w:r>
+              <w:rPr>
+                <w:szCs w:val="24"/>
+              </w:rPr>
+              <w:t>Амах=(Тмах-Тср)</w:t>
+            </w:r>
+          </w:p>
+          <w:p>
+            <w:pPr>
+              <w:jc w:val="center"/>
+              <w:rPr>
+                <w:szCs w:val="24"/>
+              </w:rPr>
+            </w:pPr>
+            <w:r>
+              <w:rPr>
+                <w:szCs w:val="24"/>
+              </w:rPr>
+              <w:t>Амин=(Тср-Тмин)</w:t>
             </w:r>
           </w:p>
           <w:p>
@@ -2499,30 +2071,8 @@
               <w:rPr>
                 <w:szCs w:val="24"/>
               </w:rPr>
-              <w:t>Т</w:t>
-            </w:r>
-            <w:proofErr w:type="gramStart"/>
-            <w:r>
-              <w:rPr>
-                <w:szCs w:val="24"/>
-              </w:rPr>
-              <w:t>1</w:t>
-            </w:r>
-            <w:proofErr w:type="gramEnd"/>
-            <w:r>
-              <w:rPr>
-                <w:szCs w:val="24"/>
-              </w:rPr>
-              <w:t>=</w:t>
-            </w:r>
-            <w:proofErr w:type="spellStart"/>
-            <w:r>
-              <w:rPr>
-                <w:szCs w:val="24"/>
-              </w:rPr>
-              <w:t>Тмах-Тн</w:t>
-            </w:r>
-            <w:proofErr w:type="spellEnd"/>
+              <w:t>Т1=Тмах-Тн</w:t>
+            </w:r>
           </w:p>
           <w:p>
             <w:pPr>
@@ -2541,35 +2091,7 @@
               <w:rPr>
                 <w:szCs w:val="24"/>
               </w:rPr>
-              <w:t>Т</w:t>
-            </w:r>
-            <w:proofErr w:type="gramStart"/>
-            <w:r>
-              <w:rPr>
-                <w:szCs w:val="24"/>
-              </w:rPr>
-              <w:t>2</w:t>
-            </w:r>
-            <w:proofErr w:type="gramEnd"/>
-            <w:r>
-              <w:rPr>
-                <w:szCs w:val="24"/>
-              </w:rPr>
-              <w:t xml:space="preserve">= </w:t>
-            </w:r>
-            <w:proofErr w:type="spellStart"/>
-            <w:r>
-              <w:rPr>
-                <w:szCs w:val="24"/>
-              </w:rPr>
-              <w:t>Тн</w:t>
-            </w:r>
-            <w:proofErr w:type="spellEnd"/>
-            <w:r>
-              <w:rPr>
-                <w:szCs w:val="24"/>
-              </w:rPr>
-              <w:t xml:space="preserve"> – Тмин</w:t>
+              <w:t>Т2= Тн – Тмин</w:t>
             </w:r>
           </w:p>
           <w:p>
@@ -2585,63 +2107,25 @@
               </w:rPr>
               <w:sym w:font="Symbol" w:char="F044"/>
             </w:r>
-            <w:proofErr w:type="spellStart"/>
-            <w:r>
-              <w:rPr>
-                <w:szCs w:val="24"/>
-              </w:rPr>
-              <w:t>иу</w:t>
-            </w:r>
-            <w:proofErr w:type="spellEnd"/>
-            <w:r>
-              <w:rPr>
-                <w:szCs w:val="24"/>
-              </w:rPr>
-              <w:t xml:space="preserve">= </w:t>
-            </w:r>
-            <w:proofErr w:type="spellStart"/>
-            <w:r>
-              <w:rPr>
-                <w:szCs w:val="24"/>
-              </w:rPr>
-              <w:t>Тиу-Ткт</w:t>
-            </w:r>
-            <w:proofErr w:type="spellEnd"/>
-          </w:p>
-          <w:p>
-            <w:pPr>
-              <w:jc w:val="center"/>
-              <w:rPr>
-                <w:szCs w:val="24"/>
-              </w:rPr>
-            </w:pPr>
-            <w:proofErr w:type="spellStart"/>
-            <w:r>
-              <w:rPr>
-                <w:szCs w:val="24"/>
-              </w:rPr>
-              <w:t>Тнер</w:t>
-            </w:r>
-            <w:proofErr w:type="spellEnd"/>
-            <w:r>
-              <w:rPr>
-                <w:szCs w:val="24"/>
-              </w:rPr>
-              <w:t>=</w:t>
-            </w:r>
-            <w:proofErr w:type="spellStart"/>
-            <w:r>
-              <w:rPr>
-                <w:szCs w:val="24"/>
-              </w:rPr>
-              <w:t>Тмах</w:t>
-            </w:r>
-            <w:proofErr w:type="spellEnd"/>
-            <w:r>
-              <w:rPr>
-                <w:szCs w:val="24"/>
-              </w:rPr>
-              <w:t>-Тмин</w:t>
+            <w:r>
+              <w:rPr>
+                <w:szCs w:val="24"/>
+              </w:rPr>
+              <w:t>иу= Тиу-Ткт</w:t>
+            </w:r>
+          </w:p>
+          <w:p>
+            <w:pPr>
+              <w:jc w:val="center"/>
+              <w:rPr>
+                <w:szCs w:val="24"/>
+              </w:rPr>
+            </w:pPr>
+            <w:r>
+              <w:rPr>
+                <w:szCs w:val="24"/>
+              </w:rPr>
+              <w:t>Тнер=Тмах-Тмин</w:t>
             </w:r>
           </w:p>
           <w:p>
@@ -2700,21 +2184,7 @@
               <w:rPr>
                 <w:szCs w:val="24"/>
               </w:rPr>
-              <w:t>Т</w:t>
-            </w:r>
-            <w:proofErr w:type="gramStart"/>
-            <w:r>
-              <w:rPr>
-                <w:szCs w:val="24"/>
-              </w:rPr>
-              <w:t>1</w:t>
-            </w:r>
-            <w:proofErr w:type="gramEnd"/>
-            <w:r>
-              <w:rPr>
-                <w:szCs w:val="24"/>
-              </w:rPr>
-              <w:t xml:space="preserve">&lt;|+/- </w:t>
+              <w:t xml:space="preserve">Т1&lt;|+/- </w:t>
             </w:r>
             <w:r>
               <w:rPr>
@@ -2766,21 +2236,7 @@
               <w:rPr>
                 <w:szCs w:val="24"/>
               </w:rPr>
-              <w:t>Т</w:t>
-            </w:r>
-            <w:proofErr w:type="gramStart"/>
-            <w:r>
-              <w:rPr>
-                <w:szCs w:val="24"/>
-              </w:rPr>
-              <w:t>2</w:t>
-            </w:r>
-            <w:proofErr w:type="gramEnd"/>
-            <w:r>
-              <w:rPr>
-                <w:szCs w:val="24"/>
-              </w:rPr>
-              <w:t xml:space="preserve">&lt;|+/- </w:t>
+              <w:t xml:space="preserve">Т2&lt;|+/- </w:t>
             </w:r>
             <w:r>
               <w:rPr>
@@ -2892,110 +2348,79 @@
         <w:ind w:left="709"/>
       </w:pPr>
       <w:r>
-        <w:rPr>
+        <w:tab/>
+      </w:r>
+      <w:r>
+        <w:tab/>
+      </w:r>
+      <w:r>
+        <w:tab/>
+      </w:r>
+      <w:r>
+        <w:tab/>
+      </w:r>
+      <w:r>
+        <w:tab/>
+      </w:r>
+      <w:r>
+        <w:tab/>
+      </w:r>
+      <w:r>
+        <w:tab/>
+      </w:r>
+      <w:r>
+        <w:tab/>
+      </w:r>
+      <w:r>
+        <w:tab/>
+      </w:r>
+      <w:r>
+        <w:tab/>
+      </w:r>
+      <w:r>
+        <w:tab/>
+      </w:r>
+      <w:r>
+        <w:tab/>
+      </w:r>
+      <w:r>
+        <w:tab/>
+      </w:r>
+      <w:r>
+        <w:tab/>
+      </w:r>
+      <w:r>
+        <w:tab/>
+      </w:r>
+      <w:r>
+        <w:tab/>
+      </w:r>
+      <w:r>
+        <w:t xml:space="preserve">    </w:t>
+      </w:r>
+      <w:bookmarkStart w:id="0" w:name="_GoBack"/>
+      <w:bookmarkEnd w:id="0"/>
+      <w:r>
+        <w:t xml:space="preserve">Лист </w:t>
+      </w:r>
+      <w:r>
+        <w:rPr>
+          <w:highlight w:val="yellow"/>
+        </w:rPr>
+        <w:t>{{</w:t>
+      </w:r>
+      <w:r>
+        <w:rPr>
+          <w:highlight w:val="yellow"/>
           <w:lang w:val="en-US"/>
         </w:rPr>
-        <w:tab/>
-      </w:r>
-      <w:r>
-        <w:rPr>
-          <w:lang w:val="en-US"/>
-        </w:rPr>
-        <w:tab/>
-      </w:r>
-      <w:r>
-        <w:rPr>
-          <w:lang w:val="en-US"/>
-        </w:rPr>
-        <w:tab/>
-      </w:r>
-      <w:r>
-        <w:rPr>
-          <w:lang w:val="en-US"/>
-        </w:rPr>
-        <w:tab/>
-      </w:r>
-      <w:r>
-        <w:rPr>
-          <w:lang w:val="en-US"/>
-        </w:rPr>
-        <w:tab/>
-      </w:r>
-      <w:r>
-        <w:rPr>
-          <w:lang w:val="en-US"/>
-        </w:rPr>
-        <w:tab/>
-      </w:r>
-      <w:r>
-        <w:rPr>
-          <w:lang w:val="en-US"/>
-        </w:rPr>
-        <w:tab/>
-      </w:r>
-      <w:r>
-        <w:rPr>
-          <w:lang w:val="en-US"/>
-        </w:rPr>
-        <w:tab/>
-      </w:r>
-      <w:r>
-        <w:rPr>
-          <w:lang w:val="en-US"/>
-        </w:rPr>
-        <w:tab/>
-      </w:r>
-      <w:r>
-        <w:rPr>
-          <w:lang w:val="en-US"/>
-        </w:rPr>
-        <w:tab/>
-      </w:r>
-      <w:r>
-        <w:rPr>
-          <w:lang w:val="en-US"/>
-        </w:rPr>
-        <w:tab/>
-      </w:r>
-      <w:r>
-        <w:rPr>
-          <w:lang w:val="en-US"/>
-        </w:rPr>
-        <w:tab/>
-      </w:r>
-      <w:r>
-        <w:rPr>
-          <w:lang w:val="en-US"/>
-        </w:rPr>
-        <w:tab/>
-      </w:r>
-      <w:r>
-        <w:rPr>
-          <w:lang w:val="en-US"/>
-        </w:rPr>
-        <w:tab/>
-      </w:r>
-      <w:r>
-        <w:rPr>
-          <w:lang w:val="en-US"/>
-        </w:rPr>
-        <w:tab/>
-      </w:r>
-      <w:r>
-        <w:rPr>
-          <w:lang w:val="en-US"/>
-        </w:rPr>
-        <w:tab/>
-      </w:r>
-      <w:r>
-        <w:t xml:space="preserve">Лист </w:t>
-      </w:r>
-      <w:r>
-        <w:rPr>
-          <w:highlight w:val="yellow"/>
-          <w:lang w:val="en-US"/>
-        </w:rPr>
-        <w:t>{{page}}</w:t>
+        <w:t>page</w:t>
+      </w:r>
+      <w:r>
+        <w:rPr>
+          <w:highlight w:val="yellow"/>
+        </w:rPr>
+        <w:t>}}</w:t>
       </w:r>
       <w:r>
         <w:t>.</w:t>
@@ -3014,10 +2439,13 @@
         <w:t xml:space="preserve">           </w:t>
       </w:r>
       <w:r>
+        <w:t xml:space="preserve"> </w:t>
+      </w:r>
+      <w:r>
         <w:t xml:space="preserve">1. Отклонение от нормированного значения температуры </w:t>
       </w:r>
       <w:r>
-        <w:t xml:space="preserve">      </w:t>
+        <w:t xml:space="preserve"> </w:t>
       </w:r>
       <w:r>
         <w:rPr>
@@ -3088,6 +2516,115 @@
           <w:highlight w:val="yellow"/>
         </w:rPr>
         <w:t>}}</w:t>
+      </w:r>
+    </w:p>
+    <w:p>
+      <w:r>
+        <w:t xml:space="preserve">            </w:t>
+      </w:r>
+      <w:r>
+        <w:t xml:space="preserve">2. Погрешность измерительного устройства камеры  </w:t>
+      </w:r>
+      <w:r>
+        <w:sym w:font="Symbol" w:char="F044"/>
+      </w:r>
+      <w:r>
+        <w:t xml:space="preserve">Тиу= </w:t>
+      </w:r>
+      <w:r>
+        <w:t xml:space="preserve"> </w:t>
+      </w:r>
+      <w:r>
+        <w:rPr>
+          <w:highlight w:val="yellow"/>
+        </w:rPr>
+        <w:t>{{</w:t>
+      </w:r>
+      <w:r>
+        <w:rPr>
+          <w:highlight w:val="yellow"/>
+          <w:lang w:val="en-US"/>
+        </w:rPr>
+        <w:t>md</w:t>
+      </w:r>
+      <w:r>
+        <w:rPr>
+          <w:highlight w:val="yellow"/>
+        </w:rPr>
+        <w:t>_</w:t>
+      </w:r>
+      <w:r>
+        <w:rPr>
+          <w:highlight w:val="yellow"/>
+          <w:lang w:val="en-US"/>
+        </w:rPr>
+        <w:t>delta</w:t>
+      </w:r>
+      <w:r>
+        <w:rPr>
+          <w:highlight w:val="yellow"/>
+        </w:rPr>
+        <w:t>}}</w:t>
+      </w:r>
+      <w:r>
+        <w:t xml:space="preserve"> </w:t>
+      </w:r>
+      <w:r>
+        <w:sym w:font="Symbol" w:char="F0B0"/>
+      </w:r>
+      <w:r>
+        <w:t xml:space="preserve">С </w:t>
+      </w:r>
+      <w:r>
+        <w:tab/>
+      </w:r>
+    </w:p>
+    <w:p>
+      <w:r>
+        <w:t xml:space="preserve">            </w:t>
+      </w:r>
+      <w:r>
+        <w:t>3</w:t>
+      </w:r>
+      <w:r>
+        <w:t xml:space="preserve">. Неравномерность  Тнер = </w:t>
+      </w:r>
+      <w:r>
+        <w:rPr>
+          <w:highlight w:val="yellow"/>
+        </w:rPr>
+        <w:t>{{</w:t>
+      </w:r>
+      <w:r>
+        <w:rPr>
+          <w:highlight w:val="yellow"/>
+          <w:lang w:val="en-US"/>
+        </w:rPr>
+        <w:t>deviation</w:t>
+      </w:r>
+      <w:r>
+        <w:rPr>
+          <w:highlight w:val="yellow"/>
+        </w:rPr>
+        <w:t>}}</w:t>
+      </w:r>
+      <w:r>
+        <w:t xml:space="preserve">  </w:t>
+      </w:r>
+      <w:r>
+        <w:t xml:space="preserve"> </w:t>
+      </w:r>
+      <w:r>
+        <w:sym w:font="Symbol" w:char="F0B0"/>
+      </w:r>
+      <w:r>
+        <w:t>С</w:t>
+      </w:r>
+      <w:r>
+        <w:tab/>
+      </w:r>
+      <w:r>
+        <w:tab/>
       </w:r>
     </w:p>
     <w:p>
@@ -3095,286 +2632,107 @@
         <w:ind w:left="709"/>
       </w:pPr>
       <w:r>
-        <w:t xml:space="preserve">2. Погрешность измерительного устройства камеры  </w:t>
-      </w:r>
-      <w:r>
-        <w:sym w:font="Symbol" w:char="F044"/>
-      </w:r>
-      <w:proofErr w:type="spellStart"/>
-      <w:r>
-        <w:t>Тиу</w:t>
-      </w:r>
-      <w:proofErr w:type="spellEnd"/>
-      <w:r>
-        <w:t xml:space="preserve">= </w:t>
-      </w:r>
-      <w:r>
-        <w:t xml:space="preserve"> </w:t>
-      </w:r>
-      <w:r>
-        <w:rPr>
-          <w:highlight w:val="yellow"/>
-        </w:rPr>
-        <w:t>{{</w:t>
-      </w:r>
-      <w:r>
-        <w:rPr>
-          <w:highlight w:val="yellow"/>
-          <w:lang w:val="en-US"/>
-        </w:rPr>
-        <w:t>md</w:t>
-      </w:r>
-      <w:r>
-        <w:rPr>
-          <w:highlight w:val="yellow"/>
-        </w:rPr>
-        <w:t>_</w:t>
-      </w:r>
-      <w:r>
-        <w:rPr>
-          <w:highlight w:val="yellow"/>
-          <w:lang w:val="en-US"/>
-        </w:rPr>
-        <w:t>delta</w:t>
-      </w:r>
-      <w:r>
-        <w:rPr>
-          <w:highlight w:val="yellow"/>
-        </w:rPr>
-        <w:t>}}</w:t>
-      </w:r>
-      <w:r>
-        <w:t xml:space="preserve"> </w:t>
-      </w:r>
-      <w:r>
-        <w:sym w:font="Symbol" w:char="F0B0"/>
-      </w:r>
-      <w:proofErr w:type="gramStart"/>
-      <w:r>
-        <w:t>С</w:t>
-      </w:r>
-      <w:proofErr w:type="gramEnd"/>
-      <w:r>
-        <w:t xml:space="preserve"> </w:t>
-      </w:r>
-      <w:r>
-        <w:tab/>
+        <w:t>4. Выполнение условиям соответ</w:t>
+      </w:r>
+      <w:r>
+        <w:t>ствия установленным требованиям</w:t>
+      </w:r>
+      <w:r>
+        <w:t xml:space="preserve">  </w:t>
+      </w:r>
+      <w:r>
+        <w:t>по температуре</w:t>
+      </w:r>
+      <w:r>
+        <w:t xml:space="preserve">:  </w:t>
       </w:r>
     </w:p>
     <w:p>
       <w:pPr>
         <w:ind w:left="709"/>
       </w:pPr>
-      <w:r>
-        <w:t>3</w:t>
-      </w:r>
-      <w:r>
-        <w:t xml:space="preserve">. Неравномерность  </w:t>
-      </w:r>
-      <w:proofErr w:type="spellStart"/>
-      <w:r>
-        <w:t>Тнер</w:t>
-      </w:r>
-      <w:proofErr w:type="spellEnd"/>
-      <w:r>
-        <w:t xml:space="preserve"> = </w:t>
-      </w:r>
-      <w:r>
-        <w:rPr>
-          <w:highlight w:val="yellow"/>
-        </w:rPr>
-        <w:t>{{</w:t>
-      </w:r>
-      <w:r>
+    </w:p>
+    <w:p>
+      <w:pPr>
+        <w:ind w:left="720"/>
         <w:rPr>
           <w:highlight w:val="yellow"/>
           <w:lang w:val="en-US"/>
         </w:rPr>
-        <w:t>deviation</w:t>
-      </w:r>
-      <w:r>
-        <w:rPr>
-          <w:highlight w:val="yellow"/>
-        </w:rPr>
-        <w:t>}}</w:t>
-      </w:r>
-      <w:r>
-        <w:t xml:space="preserve">  </w:t>
-      </w:r>
-      <w:r>
-        <w:t xml:space="preserve"> </w:t>
-      </w:r>
-      <w:r>
-        <w:sym w:font="Symbol" w:char="F0B0"/>
-      </w:r>
-      <w:proofErr w:type="gramStart"/>
-      <w:r>
-        <w:t>С</w:t>
-      </w:r>
-      <w:proofErr w:type="gramEnd"/>
-      <w:r>
-        <w:tab/>
-      </w:r>
-      <w:r>
-        <w:tab/>
+      </w:pPr>
+      <w:r>
+        <w:rPr>
+          <w:highlight w:val="yellow"/>
+          <w:lang w:val="en-US"/>
+        </w:rPr>
+        <w:t>{{res_string_pos}}</w:t>
+      </w:r>
+    </w:p>
+    <w:p>
+      <w:pPr>
+        <w:ind w:left="720"/>
+        <w:rPr>
+          <w:lang w:val="en-US"/>
+        </w:rPr>
+      </w:pPr>
+      <w:r>
+        <w:rPr>
+          <w:highlight w:val="yellow"/>
+          <w:lang w:val="en-US"/>
+        </w:rPr>
+        <w:t>{{res_string_neg}}</w:t>
       </w:r>
     </w:p>
     <w:p>
       <w:pPr>
         <w:ind w:left="709"/>
+        <w:rPr>
+          <w:lang w:val="en-US"/>
+        </w:rPr>
       </w:pPr>
-      <w:r>
-        <w:t xml:space="preserve">4. Выполнение условиям </w:t>
-      </w:r>
-      <w:proofErr w:type="gramStart"/>
-      <w:r>
-        <w:t>соответ</w:t>
-      </w:r>
-      <w:r>
-        <w:t>ствия</w:t>
-      </w:r>
-      <w:proofErr w:type="gramEnd"/>
-      <w:r>
-        <w:t xml:space="preserve"> установленным требованиям</w:t>
-      </w:r>
-      <w:r>
-        <w:t xml:space="preserve">  </w:t>
-      </w:r>
-      <w:r>
-        <w:t>по температуре</w:t>
-      </w:r>
-      <w:r>
-        <w:t xml:space="preserve">:  </w:t>
-      </w:r>
     </w:p>
     <w:p>
       <w:pPr>
         <w:ind w:left="709"/>
+        <w:rPr>
+          <w:lang w:val="en-US"/>
+        </w:rPr>
       </w:pPr>
-    </w:p>
-    <w:p>
-      <w:pPr>
-        <w:ind w:left="720"/>
-        <w:rPr>
-          <w:highlight w:val="yellow"/>
+      <w:r>
+        <w:rPr>
           <w:lang w:val="en-US"/>
         </w:rPr>
-      </w:pPr>
-      <w:r>
-        <w:rPr>
-          <w:highlight w:val="yellow"/>
+        <w:tab/>
+      </w:r>
+      <w:r>
+        <w:rPr>
           <w:lang w:val="en-US"/>
         </w:rPr>
-        <w:t>{{</w:t>
-      </w:r>
-      <w:proofErr w:type="spellStart"/>
-      <w:r>
-        <w:rPr>
-          <w:highlight w:val="yellow"/>
+        <w:tab/>
+      </w:r>
+      <w:r>
+        <w:rPr>
           <w:lang w:val="en-US"/>
         </w:rPr>
-        <w:t>res_string_pos</w:t>
-      </w:r>
-      <w:proofErr w:type="spellEnd"/>
-      <w:r>
-        <w:rPr>
-          <w:highlight w:val="yellow"/>
+        <w:tab/>
+        <w:t xml:space="preserve">         </w:t>
+      </w:r>
+      <w:r>
+        <w:rPr>
           <w:lang w:val="en-US"/>
         </w:rPr>
-        <w:t>}}</w:t>
-      </w:r>
-    </w:p>
-    <w:p>
-      <w:pPr>
-        <w:ind w:left="720"/>
-        <w:rPr>
-          <w:lang w:val="en-US"/>
-        </w:rPr>
-      </w:pPr>
-      <w:r>
-        <w:rPr>
-          <w:highlight w:val="yellow"/>
-          <w:lang w:val="en-US"/>
-        </w:rPr>
-        <w:t>{{</w:t>
-      </w:r>
-      <w:proofErr w:type="spellStart"/>
-      <w:r>
-        <w:rPr>
-          <w:highlight w:val="yellow"/>
-          <w:lang w:val="en-US"/>
-        </w:rPr>
-        <w:t>res_string_neg</w:t>
-      </w:r>
-      <w:proofErr w:type="spellEnd"/>
-      <w:r>
-        <w:rPr>
-          <w:highlight w:val="yellow"/>
-          <w:lang w:val="en-US"/>
-        </w:rPr>
-        <w:t>}}</w:t>
-      </w:r>
-    </w:p>
-    <w:p>
-      <w:pPr>
-        <w:ind w:left="709"/>
-        <w:rPr>
-          <w:lang w:val="en-US"/>
-        </w:rPr>
-      </w:pPr>
-    </w:p>
-    <w:p>
-      <w:pPr>
-        <w:ind w:left="709"/>
-        <w:rPr>
-          <w:lang w:val="en-US"/>
-        </w:rPr>
-      </w:pPr>
-      <w:r>
-        <w:rPr>
-          <w:lang w:val="en-US"/>
-        </w:rPr>
-        <w:tab/>
-      </w:r>
-      <w:r>
-        <w:rPr>
-          <w:lang w:val="en-US"/>
-        </w:rPr>
-        <w:tab/>
-      </w:r>
-      <w:r>
-        <w:rPr>
-          <w:lang w:val="en-US"/>
-        </w:rPr>
-        <w:tab/>
-        <w:t xml:space="preserve">         </w:t>
-      </w:r>
-    </w:p>
-    <w:p>
-      <w:pPr>
-        <w:ind w:left="709"/>
-        <w:rPr>
-          <w:lang w:val="en-US"/>
-        </w:rPr>
-      </w:pPr>
-      <w:r>
-        <w:rPr>
-          <w:lang w:val="en-US"/>
-        </w:rPr>
-        <w:t xml:space="preserve">                                 </w:t>
+        <w:t xml:space="preserve">                    </w:t>
       </w:r>
       <w:r>
         <w:rPr>
           <w:b/>
           <w:lang w:val="en-US"/>
         </w:rPr>
-        <w:tab/>
+        <w:t xml:space="preserve">     </w:t>
       </w:r>
     </w:p>
     <w:p>
       <w:pPr>
-        <w:ind w:left="709"/>
-        <w:jc w:val="center"/>
         <w:rPr>
           <w:lang w:val="en-US"/>
         </w:rPr>
@@ -3383,102 +2741,19 @@
         <w:rPr>
           <w:lang w:val="en-US"/>
         </w:rPr>
-        <w:lastRenderedPageBreak/>
-        <w:tab/>
+        <w:t xml:space="preserve">     </w:t>
       </w:r>
       <w:r>
         <w:rPr>
           <w:lang w:val="en-US"/>
         </w:rPr>
-        <w:tab/>
-        <w:t xml:space="preserve">    </w:t>
-      </w:r>
-      <w:r>
-        <w:rPr>
-          <w:b/>
-          <w:lang w:val="en-US"/>
-        </w:rPr>
-        <w:tab/>
-      </w:r>
-      <w:r>
-        <w:rPr>
-          <w:b/>
-          <w:lang w:val="en-US"/>
-        </w:rPr>
-        <w:tab/>
-        <w:t xml:space="preserve">          </w:t>
-      </w:r>
-    </w:p>
-    <w:p>
-      <w:pPr>
-        <w:ind w:left="709"/>
-        <w:rPr>
-          <w:lang w:val="en-US"/>
-        </w:rPr>
-      </w:pPr>
-      <w:r>
-        <w:rPr>
-          <w:lang w:val="en-US"/>
-        </w:rPr>
-        <w:tab/>
-      </w:r>
-      <w:r>
-        <w:rPr>
-          <w:lang w:val="en-US"/>
-        </w:rPr>
-        <w:tab/>
-      </w:r>
-    </w:p>
-    <w:p>
-      <w:pPr>
-        <w:ind w:left="709"/>
-        <w:rPr>
-          <w:lang w:val="en-US"/>
-        </w:rPr>
-      </w:pPr>
-    </w:p>
-    <w:p>
-      <w:pPr>
-        <w:rPr>
-          <w:lang w:val="en-US"/>
-        </w:rPr>
-      </w:pPr>
-      <w:r>
-        <w:rPr>
-          <w:lang w:val="en-US"/>
-        </w:rPr>
-        <w:t xml:space="preserve">                                 </w:t>
-      </w:r>
-      <w:r>
-        <w:rPr>
-          <w:lang w:val="en-US"/>
-        </w:rPr>
-        <w:tab/>
-      </w:r>
-      <w:r>
-        <w:rPr>
-          <w:lang w:val="en-US"/>
-        </w:rPr>
-        <w:tab/>
-      </w:r>
-      <w:r>
-        <w:rPr>
-          <w:lang w:val="en-US"/>
-        </w:rPr>
-        <w:tab/>
-      </w:r>
-      <w:r>
-        <w:rPr>
-          <w:lang w:val="en-US"/>
-        </w:rPr>
-        <w:tab/>
-        <w:t xml:space="preserve"> </w:t>
+        <w:t xml:space="preserve">       </w:t>
       </w:r>
       <w:r>
         <w:t>Специалист 73 отдела</w:t>
       </w:r>
       <w:r>
-        <w:t xml:space="preserve">                         </w:t>
+        <w:t xml:space="preserve">  </w:t>
       </w:r>
       <w:r>
         <w:rPr>
@@ -3708,11 +2983,15 @@
   </w:style>
   <w:style w:type="character" w:default="1" w:styleId="a0">
     <w:name w:val="Default Paragraph Font"/>
+    <w:uiPriority w:val="1"/>
     <w:semiHidden/>
+    <w:unhideWhenUsed/>
   </w:style>
   <w:style w:type="table" w:default="1" w:styleId="a1">
     <w:name w:val="Normal Table"/>
+    <w:uiPriority w:val="99"/>
     <w:semiHidden/>
+    <w:unhideWhenUsed/>
     <w:tblPr>
       <w:tblInd w:w="0" w:type="dxa"/>
       <w:tblCellMar>
@@ -3725,7 +3004,9 @@
   </w:style>
   <w:style w:type="numbering" w:default="1" w:styleId="a2">
     <w:name w:val="No List"/>
+    <w:uiPriority w:val="99"/>
     <w:semiHidden/>
+    <w:unhideWhenUsed/>
   </w:style>
   <w:style w:type="paragraph" w:customStyle="1" w:styleId="StyleHeading214pt">
     <w:name w:val="Style Heading 2 + 14 pt"/>
@@ -3956,11 +3237,15 @@
   </w:style>
   <w:style w:type="character" w:default="1" w:styleId="a0">
     <w:name w:val="Default Paragraph Font"/>
+    <w:uiPriority w:val="1"/>
     <w:semiHidden/>
+    <w:unhideWhenUsed/>
   </w:style>
   <w:style w:type="table" w:default="1" w:styleId="a1">
     <w:name w:val="Normal Table"/>
+    <w:uiPriority w:val="99"/>
     <w:semiHidden/>
+    <w:unhideWhenUsed/>
     <w:tblPr>
       <w:tblInd w:w="0" w:type="dxa"/>
       <w:tblCellMar>
@@ -3973,7 +3258,9 @@
   </w:style>
   <w:style w:type="numbering" w:default="1" w:styleId="a2">
     <w:name w:val="No List"/>
+    <w:uiPriority w:val="99"/>
     <w:semiHidden/>
+    <w:unhideWhenUsed/>
   </w:style>
   <w:style w:type="paragraph" w:customStyle="1" w:styleId="StyleHeading214pt">
     <w:name w:val="Style Heading 2 + 14 pt"/>
@@ -4310,7 +3597,7 @@
 </file>
 
 <file path=customXml/itemProps1.xml><?xml version="1.0" encoding="utf-8"?>
-<ds:datastoreItem xmlns:ds="http://schemas.openxmlformats.org/officeDocument/2006/customXml" ds:itemID="{1969DBFF-A9EF-4246-878D-3E0E0F2DA523}">
+<ds:datastoreItem xmlns:ds="http://schemas.openxmlformats.org/officeDocument/2006/customXml" ds:itemID="{C7765B92-726F-4B72-8F60-221A0E312272}">
   <ds:schemaRefs>
     <ds:schemaRef ds:uri="http://schemas.openxmlformats.org/officeDocument/2006/bibliography"/>
   </ds:schemaRefs>

</xml_diff>